<commit_message>
Updated Scipts for AddIn standalone installation
Updated Scipts for AddIn standalone installation (SmartLink and Proposal Creation)
</commit_message>
<xml_diff>
--- a/Documents/Proposal_Manager_Reference_Videos.docx
+++ b/Documents/Proposal_Manager_Reference_Videos.docx
@@ -55,18 +55,7 @@
           <w:sz w:val="24"/>
           <w:szCs w:val="24"/>
         </w:rPr>
-        <w:t> to help with the deployment process and to get a functional understa</w:t>
-      </w:r>
-      <w:bookmarkStart w:id="0" w:name="_GoBack"/>
-      <w:bookmarkEnd w:id="0"/>
-      <w:r>
-        <w:rPr>
-          <w:rFonts w:ascii="Segoe UI" w:eastAsia="Times New Roman" w:hAnsi="Segoe UI" w:cs="Segoe UI"/>
-          <w:color w:val="24292E"/>
-          <w:sz w:val="24"/>
-          <w:szCs w:val="24"/>
-        </w:rPr>
-        <w:t>nding:</w:t>
+        <w:t> to help with the deployment process and to get a functional understanding:</w:t>
       </w:r>
     </w:p>
     <w:p>
@@ -78,10 +67,12 @@
         <w:shd w:val="clear" w:color="auto" w:fill="FFFFFF"/>
         <w:spacing w:before="100" w:beforeAutospacing="1" w:after="100" w:afterAutospacing="1" w:line="240" w:lineRule="auto"/>
         <w:rPr>
+          <w:rStyle w:val="Hyperlink"/>
           <w:rFonts w:ascii="Segoe UI" w:eastAsia="Times New Roman" w:hAnsi="Segoe UI" w:cs="Segoe UI"/>
           <w:color w:val="ED7D31" w:themeColor="accent2"/>
           <w:sz w:val="24"/>
           <w:szCs w:val="24"/>
+          <w:u w:val="none"/>
         </w:rPr>
       </w:pPr>
       <w:hyperlink r:id="rId5" w:history="1">
@@ -121,9 +112,41 @@
             <w:sz w:val="24"/>
             <w:szCs w:val="24"/>
           </w:rPr>
-          <w:t>Proposal Manager - Configuration</w:t>
+          <w:t xml:space="preserve">Proposal Manager – </w:t>
+        </w:r>
+        <w:r>
+          <w:rPr>
+            <w:rStyle w:val="Hyperlink"/>
+            <w:rFonts w:ascii="Segoe UI" w:eastAsia="Times New Roman" w:hAnsi="Segoe UI" w:cs="Segoe UI"/>
+            <w:color w:val="ED7D31" w:themeColor="accent2"/>
+            <w:sz w:val="24"/>
+            <w:szCs w:val="24"/>
+          </w:rPr>
+          <w:t xml:space="preserve">Complete </w:t>
+        </w:r>
+        <w:r>
+          <w:rPr>
+            <w:rStyle w:val="Hyperlink"/>
+            <w:rFonts w:ascii="Segoe UI" w:eastAsia="Times New Roman" w:hAnsi="Segoe UI" w:cs="Segoe UI"/>
+            <w:color w:val="ED7D31" w:themeColor="accent2"/>
+            <w:sz w:val="24"/>
+            <w:szCs w:val="24"/>
+          </w:rPr>
+          <w:t>Automated Deployment</w:t>
         </w:r>
       </w:hyperlink>
+      <w:bookmarkStart w:id="0" w:name="_GoBack"/>
+      <w:bookmarkEnd w:id="0"/>
+      <w:r>
+        <w:rPr>
+          <w:rStyle w:val="Hyperlink"/>
+          <w:rFonts w:ascii="Segoe UI" w:eastAsia="Times New Roman" w:hAnsi="Segoe UI" w:cs="Segoe UI"/>
+          <w:color w:val="ED7D31" w:themeColor="accent2"/>
+          <w:sz w:val="24"/>
+          <w:szCs w:val="24"/>
+        </w:rPr>
+        <w:t xml:space="preserve"> (including add-ins)</w:t>
+      </w:r>
     </w:p>
     <w:p>
       <w:pPr>
@@ -143,6 +166,34 @@
       <w:hyperlink r:id="rId7" w:history="1">
         <w:r>
           <w:rPr>
+            <w:rStyle w:val="Hyperlink"/>
+            <w:rFonts w:ascii="Segoe UI" w:eastAsia="Times New Roman" w:hAnsi="Segoe UI" w:cs="Segoe UI"/>
+            <w:color w:val="ED7D31" w:themeColor="accent2"/>
+            <w:sz w:val="24"/>
+            <w:szCs w:val="24"/>
+          </w:rPr>
+          <w:t>Proposal Manager - Configuration</w:t>
+        </w:r>
+      </w:hyperlink>
+    </w:p>
+    <w:p>
+      <w:pPr>
+        <w:numPr>
+          <w:ilvl w:val="0"/>
+          <w:numId w:val="1"/>
+        </w:numPr>
+        <w:shd w:val="clear" w:color="auto" w:fill="FFFFFF"/>
+        <w:spacing w:before="100" w:beforeAutospacing="1" w:after="100" w:afterAutospacing="1" w:line="240" w:lineRule="auto"/>
+        <w:rPr>
+          <w:rFonts w:ascii="Segoe UI" w:eastAsia="Times New Roman" w:hAnsi="Segoe UI" w:cs="Segoe UI"/>
+          <w:color w:val="ED7D31" w:themeColor="accent2"/>
+          <w:sz w:val="24"/>
+          <w:szCs w:val="24"/>
+        </w:rPr>
+      </w:pPr>
+      <w:hyperlink r:id="rId8" w:history="1">
+        <w:r>
+          <w:rPr>
             <w:rFonts w:ascii="Segoe UI" w:eastAsia="Times New Roman" w:hAnsi="Segoe UI" w:cs="Segoe UI"/>
             <w:color w:val="ED7D31" w:themeColor="accent2"/>
             <w:sz w:val="24"/>
@@ -208,7 +259,7 @@
           <w:szCs w:val="24"/>
         </w:rPr>
       </w:pPr>
-      <w:hyperlink r:id="rId8" w:history="1">
+      <w:hyperlink r:id="rId9" w:history="1">
         <w:r>
           <w:rPr>
             <w:rFonts w:ascii="Segoe UI" w:eastAsia="Times New Roman" w:hAnsi="Segoe UI" w:cs="Segoe UI"/>
@@ -236,7 +287,7 @@
           <w:szCs w:val="24"/>
         </w:rPr>
       </w:pPr>
-      <w:hyperlink r:id="rId9" w:history="1">
+      <w:hyperlink r:id="rId10" w:history="1">
         <w:r>
           <w:rPr>
             <w:rFonts w:ascii="Segoe UI" w:eastAsia="Times New Roman" w:hAnsi="Segoe UI" w:cs="Segoe UI"/>
@@ -264,7 +315,7 @@
           <w:szCs w:val="24"/>
         </w:rPr>
       </w:pPr>
-      <w:hyperlink r:id="rId10" w:history="1">
+      <w:hyperlink r:id="rId11" w:history="1">
         <w:r>
           <w:rPr>
             <w:rFonts w:ascii="Segoe UI" w:eastAsia="Times New Roman" w:hAnsi="Segoe UI" w:cs="Segoe UI"/>
@@ -293,7 +344,7 @@
           <w:szCs w:val="24"/>
         </w:rPr>
       </w:pPr>
-      <w:hyperlink r:id="rId11" w:history="1">
+      <w:hyperlink r:id="rId12" w:history="1">
         <w:r>
           <w:rPr>
             <w:rStyle w:val="Hyperlink"/>
@@ -322,7 +373,7 @@
           <w:szCs w:val="24"/>
         </w:rPr>
       </w:pPr>
-      <w:hyperlink r:id="rId12" w:history="1">
+      <w:hyperlink r:id="rId13" w:history="1">
         <w:r>
           <w:rPr>
             <w:rStyle w:val="Hyperlink"/>
@@ -351,7 +402,7 @@
           <w:szCs w:val="24"/>
         </w:rPr>
       </w:pPr>
-      <w:hyperlink r:id="rId13" w:history="1">
+      <w:hyperlink r:id="rId14" w:history="1">
         <w:r>
           <w:rPr>
             <w:rStyle w:val="Hyperlink"/>
@@ -380,7 +431,7 @@
           <w:szCs w:val="24"/>
         </w:rPr>
       </w:pPr>
-      <w:hyperlink r:id="rId14" w:history="1">
+      <w:hyperlink r:id="rId15" w:history="1">
         <w:r>
           <w:rPr>
             <w:rStyle w:val="Hyperlink"/>

</xml_diff>